<commit_message>
Thursday, April 20, 2023, 9:43:49 AM Eastern European Summer Time
</commit_message>
<xml_diff>
--- a/year1-term2/Philosophy/20-04-2023/звіт5.docx
+++ b/year1-term2/Philosophy/20-04-2023/звіт5.docx
@@ -100,6 +100,9 @@
       <w:r>
         <w:t>з лабораторної роботи №</w:t>
       </w:r>
+      <w:r>
+        <w:t>5</w:t>
+      </w:r>
     </w:p>
     <w:p>
       <w:pPr>
@@ -128,7 +131,13 @@
         <w:t>а тему</w:t>
       </w:r>
       <w:r>
-        <w:t xml:space="preserve"> «»</w:t>
+        <w:t xml:space="preserve"> «</w:t>
+      </w:r>
+      <w:r>
+        <w:t>Філософія Середньовіччя</w:t>
+      </w:r>
+      <w:r>
+        <w:t>»</w:t>
       </w:r>
     </w:p>
     <w:p>
@@ -343,8 +352,16 @@
         </w:p>
         <w:p>
           <w:pPr>
-            <w:spacing w:after="0" w:line="360" w:lineRule="auto"/>
-            <w:ind w:firstLine="851"/>
+            <w:pStyle w:val="11"/>
+            <w:tabs>
+              <w:tab w:val="right" w:leader="dot" w:pos="9016"/>
+            </w:tabs>
+            <w:rPr>
+              <w:rFonts w:asciiTheme="minorHAnsi" w:eastAsiaTheme="minorEastAsia" w:hAnsiTheme="minorHAnsi" w:cstheme="minorBidi"/>
+              <w:noProof/>
+              <w:sz w:val="22"/>
+              <w:szCs w:val="22"/>
+            </w:rPr>
           </w:pPr>
           <w:r>
             <w:fldChar w:fldCharType="begin"/>
@@ -355,14 +372,211 @@
           <w:r>
             <w:fldChar w:fldCharType="separate"/>
           </w:r>
-          <w:r>
+          <w:hyperlink w:anchor="_Toc132876193" w:history="1">
+            <w:r>
+              <w:rPr>
+                <w:rStyle w:val="a4"/>
+                <w:noProof/>
+              </w:rPr>
+              <w:t>СЕРЕДНЬОВІЧНА ФІЛОСОФІЯ</w:t>
+            </w:r>
+            <w:r>
+              <w:rPr>
+                <w:noProof/>
+                <w:webHidden/>
+              </w:rPr>
+              <w:tab/>
+            </w:r>
+            <w:r>
+              <w:rPr>
+                <w:noProof/>
+                <w:webHidden/>
+              </w:rPr>
+              <w:fldChar w:fldCharType="begin"/>
+            </w:r>
+            <w:r>
+              <w:rPr>
+                <w:noProof/>
+                <w:webHidden/>
+              </w:rPr>
+              <w:instrText xml:space="preserve"> PAGEREF _Toc132876193 \h </w:instrText>
+            </w:r>
+            <w:r>
+              <w:rPr>
+                <w:noProof/>
+                <w:webHidden/>
+              </w:rPr>
+            </w:r>
+            <w:r>
+              <w:rPr>
+                <w:noProof/>
+                <w:webHidden/>
+              </w:rPr>
+              <w:fldChar w:fldCharType="separate"/>
+            </w:r>
+            <w:r>
+              <w:rPr>
+                <w:noProof/>
+                <w:webHidden/>
+              </w:rPr>
+              <w:t>3</w:t>
+            </w:r>
+            <w:r>
+              <w:rPr>
+                <w:noProof/>
+                <w:webHidden/>
+              </w:rPr>
+              <w:fldChar w:fldCharType="end"/>
+            </w:r>
+          </w:hyperlink>
+        </w:p>
+        <w:p>
+          <w:pPr>
+            <w:pStyle w:val="21"/>
+            <w:tabs>
+              <w:tab w:val="right" w:leader="dot" w:pos="9016"/>
+            </w:tabs>
             <w:rPr>
-              <w:b/>
-              <w:bCs/>
+              <w:rFonts w:asciiTheme="minorHAnsi" w:eastAsiaTheme="minorEastAsia" w:hAnsiTheme="minorHAnsi" w:cstheme="minorBidi"/>
               <w:noProof/>
+              <w:sz w:val="22"/>
+              <w:szCs w:val="22"/>
             </w:rPr>
-            <w:t>Елементи змісту не знайдено.</w:t>
-          </w:r>
+          </w:pPr>
+          <w:hyperlink w:anchor="_Toc132876194" w:history="1">
+            <w:r>
+              <w:rPr>
+                <w:rStyle w:val="a4"/>
+                <w:noProof/>
+              </w:rPr>
+              <w:t>Схематичний конспект</w:t>
+            </w:r>
+            <w:r>
+              <w:rPr>
+                <w:noProof/>
+                <w:webHidden/>
+              </w:rPr>
+              <w:tab/>
+            </w:r>
+            <w:r>
+              <w:rPr>
+                <w:noProof/>
+                <w:webHidden/>
+              </w:rPr>
+              <w:fldChar w:fldCharType="begin"/>
+            </w:r>
+            <w:r>
+              <w:rPr>
+                <w:noProof/>
+                <w:webHidden/>
+              </w:rPr>
+              <w:instrText xml:space="preserve"> PAGEREF _Toc132876194 \h </w:instrText>
+            </w:r>
+            <w:r>
+              <w:rPr>
+                <w:noProof/>
+                <w:webHidden/>
+              </w:rPr>
+            </w:r>
+            <w:r>
+              <w:rPr>
+                <w:noProof/>
+                <w:webHidden/>
+              </w:rPr>
+              <w:fldChar w:fldCharType="separate"/>
+            </w:r>
+            <w:r>
+              <w:rPr>
+                <w:noProof/>
+                <w:webHidden/>
+              </w:rPr>
+              <w:t>3</w:t>
+            </w:r>
+            <w:r>
+              <w:rPr>
+                <w:noProof/>
+                <w:webHidden/>
+              </w:rPr>
+              <w:fldChar w:fldCharType="end"/>
+            </w:r>
+          </w:hyperlink>
+        </w:p>
+        <w:p>
+          <w:pPr>
+            <w:pStyle w:val="21"/>
+            <w:tabs>
+              <w:tab w:val="right" w:leader="dot" w:pos="9016"/>
+            </w:tabs>
+            <w:rPr>
+              <w:rFonts w:asciiTheme="minorHAnsi" w:eastAsiaTheme="minorEastAsia" w:hAnsiTheme="minorHAnsi" w:cstheme="minorBidi"/>
+              <w:noProof/>
+              <w:sz w:val="22"/>
+              <w:szCs w:val="22"/>
+            </w:rPr>
+          </w:pPr>
+          <w:hyperlink w:anchor="_Toc132876195" w:history="1">
+            <w:r>
+              <w:rPr>
+                <w:rStyle w:val="a4"/>
+                <w:noProof/>
+              </w:rPr>
+              <w:t>Які схоластичні філософські школи продовжують лінії Платона і Аристотеля? Обґрунтуйте свою відповідь</w:t>
+            </w:r>
+            <w:r>
+              <w:rPr>
+                <w:noProof/>
+                <w:webHidden/>
+              </w:rPr>
+              <w:tab/>
+            </w:r>
+            <w:r>
+              <w:rPr>
+                <w:noProof/>
+                <w:webHidden/>
+              </w:rPr>
+              <w:fldChar w:fldCharType="begin"/>
+            </w:r>
+            <w:r>
+              <w:rPr>
+                <w:noProof/>
+                <w:webHidden/>
+              </w:rPr>
+              <w:instrText xml:space="preserve"> PAGEREF _Toc132876195 \h </w:instrText>
+            </w:r>
+            <w:r>
+              <w:rPr>
+                <w:noProof/>
+                <w:webHidden/>
+              </w:rPr>
+            </w:r>
+            <w:r>
+              <w:rPr>
+                <w:noProof/>
+                <w:webHidden/>
+              </w:rPr>
+              <w:fldChar w:fldCharType="separate"/>
+            </w:r>
+            <w:r>
+              <w:rPr>
+                <w:noProof/>
+                <w:webHidden/>
+              </w:rPr>
+              <w:t>4</w:t>
+            </w:r>
+            <w:r>
+              <w:rPr>
+                <w:noProof/>
+                <w:webHidden/>
+              </w:rPr>
+              <w:fldChar w:fldCharType="end"/>
+            </w:r>
+          </w:hyperlink>
+        </w:p>
+        <w:p>
+          <w:pPr>
+            <w:spacing w:after="0" w:line="360" w:lineRule="auto"/>
+            <w:ind w:firstLine="851"/>
+          </w:pPr>
           <w:r>
             <w:rPr>
               <w:b/>
@@ -387,18 +601,22 @@
       <w:pPr>
         <w:pStyle w:val="-10"/>
       </w:pPr>
+      <w:bookmarkStart w:id="1" w:name="_Toc132876193"/>
       <w:r>
         <w:lastRenderedPageBreak/>
         <w:t>СЕРЕДНЬОВІЧНА ФІЛОСОФІЯ</w:t>
       </w:r>
+      <w:bookmarkEnd w:id="1"/>
     </w:p>
     <w:p>
       <w:pPr>
         <w:pStyle w:val="-20"/>
       </w:pPr>
+      <w:bookmarkStart w:id="2" w:name="_Toc132876194"/>
       <w:r>
         <w:t>Схематичний конспект</w:t>
       </w:r>
+      <w:bookmarkEnd w:id="2"/>
     </w:p>
     <w:p>
       <w:pPr>
@@ -593,14 +811,7 @@
           <w:iCs/>
         </w:rPr>
         <w:lastRenderedPageBreak/>
-        <w:t xml:space="preserve">Таблиця </w:t>
-      </w:r>
-      <w:r>
-        <w:rPr>
-          <w:i/>
-          <w:iCs/>
-        </w:rPr>
-        <w:t>з основними філософами та їхніми творами:</w:t>
+        <w:t>Таблиця з основними філософами та їхніми творами:</w:t>
       </w:r>
     </w:p>
     <w:tbl>
@@ -789,6 +1000,7 @@
       <w:pPr>
         <w:pStyle w:val="-20"/>
       </w:pPr>
+      <w:bookmarkStart w:id="3" w:name="_Toc132876195"/>
       <w:r>
         <w:t>Які схоластичні філософські школи продовжують лінії Платона і Аристотеля? Об</w:t>
       </w:r>
@@ -798,6 +1010,7 @@
       <w:r>
         <w:t>рунтуйте свою відповідь</w:t>
       </w:r>
+      <w:bookmarkEnd w:id="3"/>
     </w:p>
     <w:p>
       <w:pPr>
@@ -873,431 +1086,6 @@
       <w:r>
         <w:t xml:space="preserve"> мали глибокий вплив на середньовічну філософію, а їхні ідеї продовжують впливати на філософську думку й донині.</w:t>
       </w:r>
-    </w:p>
-    <w:p>
-      <w:pPr>
-        <w:spacing w:after="0" w:line="360" w:lineRule="auto"/>
-        <w:ind w:firstLine="851"/>
-      </w:pPr>
-    </w:p>
-    <w:p>
-      <w:pPr>
-        <w:pStyle w:val="-10"/>
-      </w:pPr>
-      <w:r>
-        <w:t>ФІЛОСОФІЯ ВІДРОДЖЕННЯ</w:t>
-      </w:r>
-    </w:p>
-    <w:p>
-      <w:pPr>
-        <w:spacing w:after="0" w:line="360" w:lineRule="auto"/>
-        <w:ind w:firstLine="851"/>
-      </w:pPr>
-    </w:p>
-    <w:p>
-      <w:pPr>
-        <w:spacing w:after="0" w:line="360" w:lineRule="auto"/>
-        <w:ind w:firstLine="851"/>
-        <w:rPr>
-          <w:i/>
-          <w:iCs/>
-        </w:rPr>
-      </w:pPr>
-      <w:r>
-        <w:rPr>
-          <w:i/>
-          <w:iCs/>
-        </w:rPr>
-        <w:t>1. Філософія Відродження:</w:t>
-      </w:r>
-    </w:p>
-    <w:p>
-      <w:pPr>
-        <w:spacing w:after="0" w:line="360" w:lineRule="auto"/>
-        <w:ind w:firstLine="851"/>
-      </w:pPr>
-      <w:r>
-        <w:t>- Виникла в 14 столітті в Італії і поширилася по всій Європі.</w:t>
-      </w:r>
-    </w:p>
-    <w:p>
-      <w:pPr>
-        <w:spacing w:after="0" w:line="360" w:lineRule="auto"/>
-        <w:ind w:firstLine="851"/>
-      </w:pPr>
-      <w:r>
-        <w:t>- Відкинула середньовічну схоластику і зосередилася на гуманізмі, індивідуалізмі та світськості.</w:t>
-      </w:r>
-    </w:p>
-    <w:p>
-      <w:pPr>
-        <w:spacing w:after="0" w:line="360" w:lineRule="auto"/>
-        <w:ind w:firstLine="851"/>
-      </w:pPr>
-      <w:r>
-        <w:t>- Гуманізм підкреслював цінність і потенціал кожної людини та її досягнень.</w:t>
-      </w:r>
-    </w:p>
-    <w:p>
-      <w:pPr>
-        <w:spacing w:after="0" w:line="360" w:lineRule="auto"/>
-        <w:ind w:firstLine="851"/>
-      </w:pPr>
-      <w:r>
-        <w:t>- Індивідуалізм наголошував на індивідуальній свободі, творчості та самовираженні.</w:t>
-      </w:r>
-    </w:p>
-    <w:p>
-      <w:pPr>
-        <w:spacing w:after="0" w:line="360" w:lineRule="auto"/>
-        <w:ind w:firstLine="851"/>
-      </w:pPr>
-      <w:r>
-        <w:t xml:space="preserve">- </w:t>
-      </w:r>
-      <w:proofErr w:type="spellStart"/>
-      <w:r>
-        <w:t>Секуляризм</w:t>
-      </w:r>
-      <w:proofErr w:type="spellEnd"/>
-      <w:r>
-        <w:t xml:space="preserve"> підкреслював важливість мирських справ над релігійними.</w:t>
-      </w:r>
-    </w:p>
-    <w:p>
-      <w:pPr>
-        <w:spacing w:after="0" w:line="360" w:lineRule="auto"/>
-        <w:ind w:firstLine="851"/>
-      </w:pPr>
-      <w:r>
-        <w:t xml:space="preserve">- Серед відомих філософів епохи Відродження - </w:t>
-      </w:r>
-      <w:proofErr w:type="spellStart"/>
-      <w:r>
-        <w:t>Нікколо</w:t>
-      </w:r>
-      <w:proofErr w:type="spellEnd"/>
-      <w:r>
-        <w:t xml:space="preserve"> Макіавеллі, Френсіс Бекон і Мішель де Монтень.</w:t>
-      </w:r>
-    </w:p>
-    <w:p>
-      <w:pPr>
-        <w:spacing w:after="0" w:line="360" w:lineRule="auto"/>
-        <w:ind w:firstLine="851"/>
-        <w:rPr>
-          <w:i/>
-          <w:iCs/>
-        </w:rPr>
-      </w:pPr>
-      <w:r>
-        <w:rPr>
-          <w:i/>
-          <w:iCs/>
-        </w:rPr>
-        <w:t>2. Філософія Нового часу:</w:t>
-      </w:r>
-    </w:p>
-    <w:p>
-      <w:pPr>
-        <w:spacing w:after="0" w:line="360" w:lineRule="auto"/>
-        <w:ind w:firstLine="851"/>
-      </w:pPr>
-      <w:r>
-        <w:t>- Виникла в 17 столітті як відповідь на епоху Відродження та наукову революцію.</w:t>
-      </w:r>
-    </w:p>
-    <w:p>
-      <w:pPr>
-        <w:spacing w:after="0" w:line="360" w:lineRule="auto"/>
-        <w:ind w:firstLine="851"/>
-      </w:pPr>
-      <w:r>
-        <w:t>- Наголошувала на розумі, емпіричному спостереженні та скептицизмі.</w:t>
-      </w:r>
-    </w:p>
-    <w:p>
-      <w:pPr>
-        <w:spacing w:after="0" w:line="360" w:lineRule="auto"/>
-        <w:ind w:firstLine="851"/>
-      </w:pPr>
-      <w:r>
-        <w:t xml:space="preserve">- До відомих філософів Нового часу належать </w:t>
-      </w:r>
-      <w:proofErr w:type="spellStart"/>
-      <w:r>
-        <w:t>Рене</w:t>
-      </w:r>
-      <w:proofErr w:type="spellEnd"/>
-      <w:r>
-        <w:t xml:space="preserve"> Декарт, Джон Локк та </w:t>
-      </w:r>
-      <w:proofErr w:type="spellStart"/>
-      <w:r>
-        <w:t>Іммануїл</w:t>
-      </w:r>
-      <w:proofErr w:type="spellEnd"/>
-      <w:r>
-        <w:t xml:space="preserve"> Кант.</w:t>
-      </w:r>
-    </w:p>
-    <w:p>
-      <w:pPr>
-        <w:spacing w:after="0" w:line="360" w:lineRule="auto"/>
-        <w:ind w:firstLine="851"/>
-      </w:pPr>
-      <w:r>
-        <w:t>- Філософія Декарта наголошує на важливості сумніву та силі розуму для отримання певного знання.</w:t>
-      </w:r>
-    </w:p>
-    <w:p>
-      <w:pPr>
-        <w:spacing w:after="0" w:line="360" w:lineRule="auto"/>
-        <w:ind w:firstLine="851"/>
-      </w:pPr>
-      <w:r>
-        <w:t>- Філософія Локка наголошувала на важливості досвіду і відкидала вроджені ідеї.</w:t>
-      </w:r>
-    </w:p>
-    <w:p>
-      <w:pPr>
-        <w:spacing w:after="0" w:line="360" w:lineRule="auto"/>
-        <w:ind w:firstLine="851"/>
-      </w:pPr>
-      <w:r>
-        <w:lastRenderedPageBreak/>
-        <w:t>- Філософія Канта наголошувала на обмеженості розуму та важливості морального обов'язку.</w:t>
-      </w:r>
-    </w:p>
-    <w:p>
-      <w:pPr>
-        <w:spacing w:after="0" w:line="360" w:lineRule="auto"/>
-        <w:ind w:firstLine="851"/>
-        <w:rPr>
-          <w:i/>
-          <w:iCs/>
-        </w:rPr>
-      </w:pPr>
-      <w:r>
-        <w:rPr>
-          <w:i/>
-          <w:iCs/>
-        </w:rPr>
-        <w:t>3. Філософія Просвітництва:</w:t>
-      </w:r>
-    </w:p>
-    <w:p>
-      <w:pPr>
-        <w:spacing w:after="0" w:line="360" w:lineRule="auto"/>
-        <w:ind w:firstLine="851"/>
-      </w:pPr>
-      <w:r>
-        <w:t>- Виникла у 18 столітті і наголошувала на розумі, прогресі та свободі.</w:t>
-      </w:r>
-    </w:p>
-    <w:p>
-      <w:pPr>
-        <w:spacing w:after="0" w:line="360" w:lineRule="auto"/>
-        <w:ind w:firstLine="851"/>
-      </w:pPr>
-      <w:r>
-        <w:t>- Критикувала традиційну владу і виступала за індивідуальну свободу і соціальну рівність.</w:t>
-      </w:r>
-    </w:p>
-    <w:p>
-      <w:pPr>
-        <w:spacing w:after="0" w:line="360" w:lineRule="auto"/>
-        <w:ind w:firstLine="851"/>
-      </w:pPr>
-      <w:r>
-        <w:t>- Серед відомих філософів Просвітництва - Жан-Жак Руссо, Вольтер і Джон Стюарт Мілль.</w:t>
-      </w:r>
-    </w:p>
-    <w:p>
-      <w:pPr>
-        <w:spacing w:after="0" w:line="360" w:lineRule="auto"/>
-        <w:ind w:firstLine="851"/>
-      </w:pPr>
-      <w:r>
-        <w:t>- Філософія Руссо підкреслювала важливість суспільного договору та загальної волі народу.</w:t>
-      </w:r>
-    </w:p>
-    <w:p>
-      <w:pPr>
-        <w:spacing w:after="0" w:line="360" w:lineRule="auto"/>
-        <w:ind w:firstLine="851"/>
-      </w:pPr>
-      <w:r>
-        <w:t>- Філософія Вольтера наголошувала на важливості толерантності, свободи слова та відокремлення церкви від держави.</w:t>
-      </w:r>
-    </w:p>
-    <w:p>
-      <w:pPr>
-        <w:spacing w:after="0" w:line="360" w:lineRule="auto"/>
-        <w:ind w:firstLine="851"/>
-      </w:pPr>
-      <w:r>
-        <w:t>- Філософія Мілля наголошувала на важливості індивідуальної свободи та неприйнятті тиранії.</w:t>
-      </w:r>
-    </w:p>
-    <w:p>
-      <w:pPr>
-        <w:spacing w:after="0" w:line="360" w:lineRule="auto"/>
-        <w:ind w:firstLine="851"/>
-        <w:rPr>
-          <w:i/>
-          <w:iCs/>
-        </w:rPr>
-      </w:pPr>
-      <w:r>
-        <w:rPr>
-          <w:i/>
-          <w:iCs/>
-        </w:rPr>
-        <w:t xml:space="preserve">Чи є </w:t>
-      </w:r>
-      <w:proofErr w:type="spellStart"/>
-      <w:r>
-        <w:rPr>
-          <w:i/>
-          <w:iCs/>
-        </w:rPr>
-        <w:t>протирічними</w:t>
-      </w:r>
-      <w:proofErr w:type="spellEnd"/>
-      <w:r>
-        <w:rPr>
-          <w:i/>
-          <w:iCs/>
-        </w:rPr>
-        <w:t xml:space="preserve"> теорії </w:t>
-      </w:r>
-      <w:proofErr w:type="spellStart"/>
-      <w:r>
-        <w:rPr>
-          <w:i/>
-          <w:iCs/>
-        </w:rPr>
-        <w:t>Р.Декарта</w:t>
-      </w:r>
-      <w:proofErr w:type="spellEnd"/>
-      <w:r>
-        <w:rPr>
-          <w:i/>
-          <w:iCs/>
-        </w:rPr>
-        <w:t xml:space="preserve"> і </w:t>
-      </w:r>
-      <w:proofErr w:type="spellStart"/>
-      <w:r>
-        <w:rPr>
-          <w:i/>
-          <w:iCs/>
-        </w:rPr>
-        <w:t>Ф.Бекона</w:t>
-      </w:r>
-      <w:proofErr w:type="spellEnd"/>
-      <w:r>
-        <w:rPr>
-          <w:i/>
-          <w:iCs/>
-        </w:rPr>
-        <w:t xml:space="preserve"> щодо пізнавального процесу у людини, та </w:t>
-      </w:r>
-      <w:proofErr w:type="spellStart"/>
-      <w:r>
-        <w:rPr>
-          <w:i/>
-          <w:iCs/>
-        </w:rPr>
-        <w:t>Б.Спінози</w:t>
-      </w:r>
-      <w:proofErr w:type="spellEnd"/>
-      <w:r>
-        <w:rPr>
-          <w:i/>
-          <w:iCs/>
-        </w:rPr>
-        <w:t xml:space="preserve"> та Г. Лейбніца щодо існування світу? Об</w:t>
-      </w:r>
-      <w:r>
-        <w:rPr>
-          <w:i/>
-          <w:iCs/>
-        </w:rPr>
-        <w:t>ґ</w:t>
-      </w:r>
-      <w:r>
-        <w:rPr>
-          <w:i/>
-          <w:iCs/>
-        </w:rPr>
-        <w:t>рунтуйте свою відповідь</w:t>
-      </w:r>
-    </w:p>
-    <w:p>
-      <w:pPr>
-        <w:spacing w:after="0" w:line="360" w:lineRule="auto"/>
-        <w:ind w:firstLine="851"/>
-      </w:pPr>
-      <w:r>
-        <w:t>Щоб відповісти на це питання, потрібно розглянути ключові ідеї кожного філософа і визначити, чи є між ними протиріччя.</w:t>
-      </w:r>
-    </w:p>
-    <w:p>
-      <w:pPr>
-        <w:spacing w:after="0" w:line="360" w:lineRule="auto"/>
-        <w:ind w:firstLine="851"/>
-      </w:pPr>
-      <w:proofErr w:type="spellStart"/>
-      <w:r>
-        <w:t>Рене</w:t>
-      </w:r>
-      <w:proofErr w:type="spellEnd"/>
-      <w:r>
-        <w:t xml:space="preserve"> Декарт вірив у розділення розуму і тіла, стверджуючи, що розум - це нефізична субстанція, яка здатна розуміти абстрактні поняття. Френсіс Бекон, з іншого боку, наголошував на важливості емпіричного спостереження та експерименту у здобутті знань. Хоча їхні підходи до розуміння когнітивних процесів у людини відрізняються, вони не обов'язково є суперечливими.</w:t>
-      </w:r>
-    </w:p>
-    <w:p>
-      <w:pPr>
-        <w:spacing w:after="0" w:line="360" w:lineRule="auto"/>
-        <w:ind w:firstLine="851"/>
-      </w:pPr>
-      <w:proofErr w:type="spellStart"/>
-      <w:r>
-        <w:t>Барух</w:t>
-      </w:r>
-      <w:proofErr w:type="spellEnd"/>
-      <w:r>
-        <w:t xml:space="preserve"> Спіноза вважав, що всесвіт - це єдина, нескінченна субстанція, яка керується детермінованими законами, тоді як </w:t>
-      </w:r>
-      <w:proofErr w:type="spellStart"/>
-      <w:r>
-        <w:t>Готфрід</w:t>
-      </w:r>
-      <w:proofErr w:type="spellEnd"/>
-      <w:r>
-        <w:t xml:space="preserve"> Лейбніц стверджував, що всесвіт складається з окремих субстанцій </w:t>
-      </w:r>
-      <w:r>
-        <w:lastRenderedPageBreak/>
-        <w:t>(монад), які пов'язані між собою у наперед встановленій гармонії. Хоча їхні погляди на природу Всесвіту відрізняються, вони не обов'язково є суперечливими.</w:t>
-      </w:r>
-    </w:p>
-    <w:p>
-      <w:pPr>
-        <w:spacing w:after="0" w:line="360" w:lineRule="auto"/>
-        <w:ind w:firstLine="851"/>
-      </w:pPr>
-      <w:r>
-        <w:t>Тому можна стверджувати, що теорії Декарта і Бекона та Спінози і Лейбніца не обов'язково є суперечливими. Кожен філософ мав власний унікальний погляд на світ і пізнавальні процеси людини, і їхні ідеї можна розглядати як взаємодоповнюючі, а не суперечливі.</w:t>
-      </w:r>
-    </w:p>
-    <w:p>
-      <w:pPr>
-        <w:spacing w:after="0" w:line="360" w:lineRule="auto"/>
-        <w:ind w:firstLine="851"/>
-      </w:pPr>
     </w:p>
     <w:sectPr>
       <w:pgSz w:w="11906" w:h="16838"/>
@@ -2962,6 +2750,18 @@
       </w:tblBorders>
     </w:tblPr>
   </w:style>
+  <w:style w:type="paragraph" w:styleId="11">
+    <w:name w:val="toc 1"/>
+    <w:basedOn w:val="a"/>
+    <w:next w:val="a"/>
+    <w:autoRedefine/>
+    <w:uiPriority w:val="39"/>
+    <w:unhideWhenUsed/>
+    <w:rsid w:val="00BD590F"/>
+    <w:pPr>
+      <w:spacing w:after="100"/>
+    </w:pPr>
+  </w:style>
 </w:styles>
 </file>
 

</xml_diff>